<commit_message>
tech practice docs signed
</commit_message>
<xml_diff>
--- a/4th-Grade/Eighth-Semester/Prod Tech Practice/Отчет_Произв_Пр_ИКБО-20-19 Московка А.А.docx
+++ b/4th-Grade/Eighth-Semester/Prod Tech Practice/Отчет_Произв_Пр_ИКБО-20-19 Московка А.А.docx
@@ -686,7 +686,6 @@
               <w:rPr>
                 <w:sz w:val="24"/>
                 <w:szCs w:val="24"/>
-                <w:lang w:val="en-US"/>
               </w:rPr>
               <w:t>20</w:t>
             </w:r>
@@ -5781,7 +5780,7 @@
       </w:tr>
       <w:tr>
         <w:trPr>
-          <w:trHeight w:hRule="exact" w:val="1134"/>
+          <w:trHeight w:hRule="exact" w:val="2563"/>
         </w:trPr>
         <w:tc>
           <w:tcPr>
@@ -5799,13 +5798,15 @@
               <w:spacing w:after="0" w:line="240" w:lineRule="auto"/>
               <w:rPr>
                 <w:rFonts w:ascii="Times New Roman" w:eastAsia="Times New Roman" w:hAnsi="Times New Roman" w:cs="Times New Roman"/>
+                <w:lang w:val="en-US"/>
               </w:rPr>
             </w:pPr>
             <w:r>
               <w:rPr>
                 <w:rFonts w:ascii="Times New Roman" w:eastAsia="Times New Roman" w:hAnsi="Times New Roman" w:cs="Times New Roman"/>
-              </w:rPr>
-              <w:t>1-2</w:t>
+                <w:lang w:val="en-US"/>
+              </w:rPr>
+              <w:t>1-4</w:t>
             </w:r>
           </w:p>
         </w:tc>
@@ -5831,7 +5832,33 @@
               <w:rPr>
                 <w:rFonts w:ascii="Times New Roman" w:eastAsia="Times New Roman" w:hAnsi="Times New Roman" w:cs="Times New Roman"/>
               </w:rPr>
-              <w:t>23.03.2023-28.03.2023</w:t>
+              <w:t>23.03.2023-</w:t>
+            </w:r>
+            <w:r>
+              <w:rPr>
+                <w:rFonts w:ascii="Times New Roman" w:eastAsia="Times New Roman" w:hAnsi="Times New Roman" w:cs="Times New Roman"/>
+                <w:lang w:val="en-US"/>
+              </w:rPr>
+              <w:t>13</w:t>
+            </w:r>
+            <w:r>
+              <w:rPr>
+                <w:rFonts w:ascii="Times New Roman" w:eastAsia="Times New Roman" w:hAnsi="Times New Roman" w:cs="Times New Roman"/>
+              </w:rPr>
+              <w:t>.0</w:t>
+            </w:r>
+            <w:r>
+              <w:rPr>
+                <w:rFonts w:ascii="Times New Roman" w:eastAsia="Times New Roman" w:hAnsi="Times New Roman" w:cs="Times New Roman"/>
+                <w:lang w:val="en-US"/>
+              </w:rPr>
+              <w:t>4</w:t>
+            </w:r>
+            <w:r>
+              <w:rPr>
+                <w:rFonts w:ascii="Times New Roman" w:eastAsia="Times New Roman" w:hAnsi="Times New Roman" w:cs="Times New Roman"/>
+              </w:rPr>
+              <w:t>.2023</w:t>
             </w:r>
           </w:p>
         </w:tc>
@@ -5858,423 +5885,33 @@
               <w:rPr>
                 <w:rFonts w:ascii="Times New Roman" w:hAnsi="Times New Roman" w:cs="Times New Roman"/>
               </w:rPr>
-              <w:t>Выполнение задания по практике в соответствии с выданным заданием студента. (Мероприятия по сбору, обработке и структурированию материала, выполнение поставленной задачи)</w:t>
-            </w:r>
-          </w:p>
-        </w:tc>
-        <w:tc>
-          <w:tcPr>
-            <w:tcW w:w="2331" w:type="dxa"/>
-            <w:tcBorders>
-              <w:top w:val="single" w:sz="4" w:space="0" w:color="auto"/>
-              <w:left w:val="single" w:sz="4" w:space="0" w:color="auto"/>
-              <w:bottom w:val="single" w:sz="4" w:space="0" w:color="auto"/>
-              <w:right w:val="single" w:sz="4" w:space="0" w:color="auto"/>
-            </w:tcBorders>
-            <w:shd w:val="clear" w:color="auto" w:fill="FFFFFF"/>
-          </w:tcPr>
-          <w:p>
-            <w:pPr>
-              <w:spacing w:after="0" w:line="240" w:lineRule="auto"/>
-              <w:rPr>
-                <w:rFonts w:ascii="Times New Roman" w:eastAsia="Times New Roman" w:hAnsi="Times New Roman" w:cs="Times New Roman"/>
-              </w:rPr>
-            </w:pPr>
-          </w:p>
-        </w:tc>
-      </w:tr>
-      <w:tr>
-        <w:trPr>
-          <w:trHeight w:hRule="exact" w:val="553"/>
-        </w:trPr>
-        <w:tc>
-          <w:tcPr>
-            <w:tcW w:w="1003" w:type="dxa"/>
-            <w:tcBorders>
-              <w:top w:val="single" w:sz="4" w:space="0" w:color="auto"/>
-              <w:left w:val="single" w:sz="4" w:space="0" w:color="auto"/>
-              <w:bottom w:val="single" w:sz="4" w:space="0" w:color="auto"/>
-              <w:right w:val="nil"/>
-            </w:tcBorders>
-            <w:shd w:val="clear" w:color="auto" w:fill="auto"/>
-          </w:tcPr>
-          <w:p>
-            <w:pPr>
-              <w:spacing w:after="0" w:line="240" w:lineRule="auto"/>
-              <w:rPr>
-                <w:rFonts w:ascii="Times New Roman" w:eastAsia="Times New Roman" w:hAnsi="Times New Roman" w:cs="Times New Roman"/>
-              </w:rPr>
-            </w:pPr>
-            <w:r>
-              <w:rPr>
-                <w:rFonts w:ascii="Times New Roman" w:eastAsia="Times New Roman" w:hAnsi="Times New Roman" w:cs="Times New Roman"/>
-              </w:rPr>
-              <w:t>2</w:t>
-            </w:r>
-          </w:p>
-        </w:tc>
-        <w:tc>
-          <w:tcPr>
-            <w:tcW w:w="1638" w:type="dxa"/>
-            <w:tcBorders>
-              <w:top w:val="single" w:sz="4" w:space="0" w:color="auto"/>
-              <w:left w:val="single" w:sz="4" w:space="0" w:color="auto"/>
-              <w:bottom w:val="single" w:sz="4" w:space="0" w:color="auto"/>
-              <w:right w:val="nil"/>
-            </w:tcBorders>
-            <w:shd w:val="clear" w:color="auto" w:fill="auto"/>
-          </w:tcPr>
-          <w:p>
-            <w:pPr>
-              <w:spacing w:after="0" w:line="240" w:lineRule="auto"/>
-              <w:rPr>
-                <w:rFonts w:ascii="Times New Roman" w:eastAsia="Times New Roman" w:hAnsi="Times New Roman" w:cs="Times New Roman"/>
-              </w:rPr>
-            </w:pPr>
-            <w:r>
-              <w:rPr>
-                <w:rFonts w:ascii="Times New Roman" w:eastAsia="Times New Roman" w:hAnsi="Times New Roman" w:cs="Times New Roman"/>
-              </w:rPr>
-              <w:t>29.03.2023</w:t>
-            </w:r>
-          </w:p>
-        </w:tc>
-        <w:tc>
-          <w:tcPr>
-            <w:tcW w:w="5024" w:type="dxa"/>
-            <w:tcBorders>
-              <w:top w:val="single" w:sz="4" w:space="0" w:color="auto"/>
-              <w:left w:val="single" w:sz="4" w:space="0" w:color="auto"/>
-              <w:bottom w:val="single" w:sz="4" w:space="0" w:color="auto"/>
-              <w:right w:val="nil"/>
-            </w:tcBorders>
-            <w:shd w:val="clear" w:color="auto" w:fill="FFFFFF"/>
-            <w:vAlign w:val="center"/>
-          </w:tcPr>
-          <w:p>
-            <w:pPr>
-              <w:spacing w:after="0" w:line="240" w:lineRule="auto"/>
+              <w:t xml:space="preserve">Изучение передовой научной, методологической и инженерной литературы, современные методы моделирования, анализа и использования формальных методов </w:t>
+            </w:r>
+            <w:r>
               <w:rPr>
                 <w:rFonts w:ascii="Times New Roman" w:hAnsi="Times New Roman" w:cs="Times New Roman"/>
               </w:rPr>
-            </w:pPr>
+              <w:t xml:space="preserve">конструирования ПО; практическое выполнение: формулирование целеполагания практики, построение блок-схемы </w:t>
+            </w:r>
+            <w:proofErr w:type="spellStart"/>
             <w:r>
               <w:rPr>
                 <w:rFonts w:ascii="Times New Roman" w:hAnsi="Times New Roman" w:cs="Times New Roman"/>
               </w:rPr>
-              <w:t>Представление руководителю 1 главы отчета по практике</w:t>
-            </w:r>
-          </w:p>
-        </w:tc>
-        <w:tc>
-          <w:tcPr>
-            <w:tcW w:w="2331" w:type="dxa"/>
-            <w:tcBorders>
-              <w:top w:val="single" w:sz="4" w:space="0" w:color="auto"/>
-              <w:left w:val="single" w:sz="4" w:space="0" w:color="auto"/>
-              <w:bottom w:val="single" w:sz="4" w:space="0" w:color="auto"/>
-              <w:right w:val="single" w:sz="4" w:space="0" w:color="auto"/>
-            </w:tcBorders>
-            <w:shd w:val="clear" w:color="auto" w:fill="FFFFFF"/>
-          </w:tcPr>
-          <w:p>
-            <w:pPr>
-              <w:spacing w:after="0" w:line="240" w:lineRule="auto"/>
-              <w:rPr>
-                <w:rFonts w:ascii="Times New Roman" w:eastAsia="Times New Roman" w:hAnsi="Times New Roman" w:cs="Times New Roman"/>
-              </w:rPr>
-            </w:pPr>
-          </w:p>
-        </w:tc>
-      </w:tr>
-      <w:tr>
-        <w:trPr>
-          <w:trHeight w:hRule="exact" w:val="1142"/>
-        </w:trPr>
-        <w:tc>
-          <w:tcPr>
-            <w:tcW w:w="1003" w:type="dxa"/>
-            <w:tcBorders>
-              <w:top w:val="single" w:sz="4" w:space="0" w:color="auto"/>
-              <w:left w:val="single" w:sz="4" w:space="0" w:color="auto"/>
-              <w:bottom w:val="single" w:sz="4" w:space="0" w:color="auto"/>
-              <w:right w:val="nil"/>
-            </w:tcBorders>
-            <w:shd w:val="clear" w:color="auto" w:fill="auto"/>
-          </w:tcPr>
-          <w:p>
-            <w:pPr>
-              <w:spacing w:after="0" w:line="240" w:lineRule="auto"/>
-              <w:rPr>
-                <w:rFonts w:ascii="Times New Roman" w:eastAsia="Times New Roman" w:hAnsi="Times New Roman" w:cs="Times New Roman"/>
-              </w:rPr>
-            </w:pPr>
-            <w:r>
-              <w:rPr>
-                <w:rFonts w:ascii="Times New Roman" w:eastAsia="Times New Roman" w:hAnsi="Times New Roman" w:cs="Times New Roman"/>
-              </w:rPr>
-              <w:t>2-3</w:t>
-            </w:r>
-          </w:p>
-        </w:tc>
-        <w:tc>
-          <w:tcPr>
-            <w:tcW w:w="1638" w:type="dxa"/>
-            <w:tcBorders>
-              <w:top w:val="single" w:sz="4" w:space="0" w:color="auto"/>
-              <w:left w:val="single" w:sz="4" w:space="0" w:color="auto"/>
-              <w:bottom w:val="single" w:sz="4" w:space="0" w:color="auto"/>
-              <w:right w:val="nil"/>
-            </w:tcBorders>
-            <w:shd w:val="clear" w:color="auto" w:fill="auto"/>
-          </w:tcPr>
-          <w:p>
-            <w:pPr>
-              <w:spacing w:after="0" w:line="240" w:lineRule="auto"/>
-              <w:rPr>
-                <w:rFonts w:ascii="Times New Roman" w:eastAsia="Times New Roman" w:hAnsi="Times New Roman" w:cs="Times New Roman"/>
-              </w:rPr>
-            </w:pPr>
-            <w:r>
-              <w:rPr>
-                <w:rFonts w:ascii="Times New Roman" w:eastAsia="Times New Roman" w:hAnsi="Times New Roman" w:cs="Times New Roman"/>
-              </w:rPr>
-              <w:t>29.03.2023-05.04.2023</w:t>
-            </w:r>
-          </w:p>
-        </w:tc>
-        <w:tc>
-          <w:tcPr>
-            <w:tcW w:w="5024" w:type="dxa"/>
-            <w:tcBorders>
-              <w:top w:val="single" w:sz="4" w:space="0" w:color="auto"/>
-              <w:left w:val="single" w:sz="4" w:space="0" w:color="auto"/>
-              <w:bottom w:val="single" w:sz="4" w:space="0" w:color="auto"/>
-              <w:right w:val="nil"/>
-            </w:tcBorders>
-            <w:shd w:val="clear" w:color="auto" w:fill="FFFFFF"/>
-            <w:vAlign w:val="center"/>
-          </w:tcPr>
-          <w:p>
-            <w:pPr>
-              <w:spacing w:after="0" w:line="240" w:lineRule="auto"/>
+              <w:t>блок-схемы</w:t>
+            </w:r>
+            <w:proofErr w:type="spellEnd"/>
+            <w:r>
               <w:rPr>
                 <w:rFonts w:ascii="Times New Roman" w:hAnsi="Times New Roman" w:cs="Times New Roman"/>
               </w:rPr>
-            </w:pPr>
+              <w:t xml:space="preserve"> логических сценариев виртуальных элементов симуляции и взаимодействия пользователя с ними</w:t>
+            </w:r>
             <w:r>
               <w:rPr>
                 <w:rFonts w:ascii="Times New Roman" w:hAnsi="Times New Roman" w:cs="Times New Roman"/>
               </w:rPr>
-              <w:t>Выполнение задания по практике в соответствии с выданным заданием студента. (Мероприятия по сбору, обработке и структурированию материала, выполнение поставленной задачи)</w:t>
-            </w:r>
-          </w:p>
-        </w:tc>
-        <w:tc>
-          <w:tcPr>
-            <w:tcW w:w="2331" w:type="dxa"/>
-            <w:tcBorders>
-              <w:top w:val="single" w:sz="4" w:space="0" w:color="auto"/>
-              <w:left w:val="single" w:sz="4" w:space="0" w:color="auto"/>
-              <w:bottom w:val="single" w:sz="4" w:space="0" w:color="auto"/>
-              <w:right w:val="single" w:sz="4" w:space="0" w:color="auto"/>
-            </w:tcBorders>
-            <w:shd w:val="clear" w:color="auto" w:fill="FFFFFF"/>
-          </w:tcPr>
-          <w:p>
-            <w:pPr>
-              <w:spacing w:after="0" w:line="240" w:lineRule="auto"/>
-              <w:rPr>
-                <w:rFonts w:ascii="Times New Roman" w:eastAsia="Times New Roman" w:hAnsi="Times New Roman" w:cs="Times New Roman"/>
-              </w:rPr>
-            </w:pPr>
-          </w:p>
-        </w:tc>
-      </w:tr>
-      <w:tr>
-        <w:trPr>
-          <w:trHeight w:hRule="exact" w:val="563"/>
-        </w:trPr>
-        <w:tc>
-          <w:tcPr>
-            <w:tcW w:w="1003" w:type="dxa"/>
-            <w:tcBorders>
-              <w:top w:val="single" w:sz="4" w:space="0" w:color="auto"/>
-              <w:left w:val="single" w:sz="4" w:space="0" w:color="auto"/>
-              <w:bottom w:val="single" w:sz="4" w:space="0" w:color="auto"/>
-              <w:right w:val="nil"/>
-            </w:tcBorders>
-            <w:shd w:val="clear" w:color="auto" w:fill="auto"/>
-          </w:tcPr>
-          <w:p>
-            <w:pPr>
-              <w:spacing w:after="0" w:line="240" w:lineRule="auto"/>
-              <w:rPr>
-                <w:rFonts w:ascii="Times New Roman" w:eastAsia="Times New Roman" w:hAnsi="Times New Roman" w:cs="Times New Roman"/>
-              </w:rPr>
-            </w:pPr>
-            <w:r>
-              <w:rPr>
-                <w:rFonts w:ascii="Times New Roman" w:eastAsia="Times New Roman" w:hAnsi="Times New Roman" w:cs="Times New Roman"/>
-              </w:rPr>
-              <w:t>3</w:t>
-            </w:r>
-          </w:p>
-        </w:tc>
-        <w:tc>
-          <w:tcPr>
-            <w:tcW w:w="1638" w:type="dxa"/>
-            <w:tcBorders>
-              <w:top w:val="single" w:sz="4" w:space="0" w:color="auto"/>
-              <w:left w:val="single" w:sz="4" w:space="0" w:color="auto"/>
-              <w:bottom w:val="single" w:sz="4" w:space="0" w:color="auto"/>
-              <w:right w:val="nil"/>
-            </w:tcBorders>
-            <w:shd w:val="clear" w:color="auto" w:fill="auto"/>
-          </w:tcPr>
-          <w:p>
-            <w:pPr>
-              <w:spacing w:after="0" w:line="240" w:lineRule="auto"/>
-              <w:rPr>
-                <w:rFonts w:ascii="Times New Roman" w:eastAsia="Times New Roman" w:hAnsi="Times New Roman" w:cs="Times New Roman"/>
-              </w:rPr>
-            </w:pPr>
-            <w:r>
-              <w:rPr>
-                <w:rFonts w:ascii="Times New Roman" w:eastAsia="Times New Roman" w:hAnsi="Times New Roman" w:cs="Times New Roman"/>
-              </w:rPr>
-              <w:t>06.04.2023</w:t>
-            </w:r>
-          </w:p>
-        </w:tc>
-        <w:tc>
-          <w:tcPr>
-            <w:tcW w:w="5024" w:type="dxa"/>
-            <w:tcBorders>
-              <w:top w:val="single" w:sz="4" w:space="0" w:color="auto"/>
-              <w:left w:val="single" w:sz="4" w:space="0" w:color="auto"/>
-              <w:bottom w:val="single" w:sz="4" w:space="0" w:color="auto"/>
-              <w:right w:val="nil"/>
-            </w:tcBorders>
-            <w:shd w:val="clear" w:color="auto" w:fill="FFFFFF"/>
-            <w:vAlign w:val="center"/>
-          </w:tcPr>
-          <w:p>
-            <w:pPr>
-              <w:spacing w:after="0" w:line="240" w:lineRule="auto"/>
-              <w:rPr>
-                <w:rFonts w:ascii="Times New Roman" w:hAnsi="Times New Roman" w:cs="Times New Roman"/>
-              </w:rPr>
-            </w:pPr>
-            <w:r>
-              <w:rPr>
-                <w:rFonts w:ascii="Times New Roman" w:hAnsi="Times New Roman" w:cs="Times New Roman"/>
-              </w:rPr>
-              <w:t>Представление руководителю 2 главы отчета по практике</w:t>
-            </w:r>
-          </w:p>
-        </w:tc>
-        <w:tc>
-          <w:tcPr>
-            <w:tcW w:w="2331" w:type="dxa"/>
-            <w:tcBorders>
-              <w:top w:val="single" w:sz="4" w:space="0" w:color="auto"/>
-              <w:left w:val="single" w:sz="4" w:space="0" w:color="auto"/>
-              <w:bottom w:val="single" w:sz="4" w:space="0" w:color="auto"/>
-              <w:right w:val="single" w:sz="4" w:space="0" w:color="auto"/>
-            </w:tcBorders>
-            <w:shd w:val="clear" w:color="auto" w:fill="FFFFFF"/>
-          </w:tcPr>
-          <w:p>
-            <w:pPr>
-              <w:spacing w:after="0" w:line="240" w:lineRule="auto"/>
-              <w:rPr>
-                <w:rFonts w:ascii="Times New Roman" w:eastAsia="Times New Roman" w:hAnsi="Times New Roman" w:cs="Times New Roman"/>
-              </w:rPr>
-            </w:pPr>
-          </w:p>
-        </w:tc>
-      </w:tr>
-      <w:tr>
-        <w:trPr>
-          <w:trHeight w:hRule="exact" w:val="996"/>
-        </w:trPr>
-        <w:tc>
-          <w:tcPr>
-            <w:tcW w:w="1003" w:type="dxa"/>
-            <w:tcBorders>
-              <w:top w:val="single" w:sz="4" w:space="0" w:color="auto"/>
-              <w:left w:val="single" w:sz="4" w:space="0" w:color="auto"/>
-              <w:bottom w:val="single" w:sz="4" w:space="0" w:color="auto"/>
-              <w:right w:val="nil"/>
-            </w:tcBorders>
-            <w:shd w:val="clear" w:color="auto" w:fill="auto"/>
-          </w:tcPr>
-          <w:p>
-            <w:pPr>
-              <w:spacing w:after="0" w:line="240" w:lineRule="auto"/>
-              <w:rPr>
-                <w:rFonts w:ascii="Times New Roman" w:eastAsia="Times New Roman" w:hAnsi="Times New Roman" w:cs="Times New Roman"/>
-              </w:rPr>
-            </w:pPr>
-            <w:r>
-              <w:rPr>
-                <w:rFonts w:ascii="Times New Roman" w:eastAsia="Times New Roman" w:hAnsi="Times New Roman" w:cs="Times New Roman"/>
-              </w:rPr>
-              <w:t>3-4</w:t>
-            </w:r>
-          </w:p>
-        </w:tc>
-        <w:tc>
-          <w:tcPr>
-            <w:tcW w:w="1638" w:type="dxa"/>
-            <w:tcBorders>
-              <w:top w:val="single" w:sz="4" w:space="0" w:color="auto"/>
-              <w:left w:val="single" w:sz="4" w:space="0" w:color="auto"/>
-              <w:bottom w:val="single" w:sz="4" w:space="0" w:color="auto"/>
-              <w:right w:val="nil"/>
-            </w:tcBorders>
-            <w:shd w:val="clear" w:color="auto" w:fill="auto"/>
-          </w:tcPr>
-          <w:p>
-            <w:pPr>
-              <w:spacing w:after="0" w:line="240" w:lineRule="auto"/>
-              <w:rPr>
-                <w:rFonts w:ascii="Times New Roman" w:eastAsia="Times New Roman" w:hAnsi="Times New Roman" w:cs="Times New Roman"/>
-              </w:rPr>
-            </w:pPr>
-            <w:r>
-              <w:rPr>
-                <w:rFonts w:ascii="Times New Roman" w:eastAsia="Times New Roman" w:hAnsi="Times New Roman" w:cs="Times New Roman"/>
-              </w:rPr>
-              <w:t>06.04.2023-12.04.2023</w:t>
-            </w:r>
-          </w:p>
-        </w:tc>
-        <w:tc>
-          <w:tcPr>
-            <w:tcW w:w="5024" w:type="dxa"/>
-            <w:tcBorders>
-              <w:top w:val="single" w:sz="4" w:space="0" w:color="auto"/>
-              <w:left w:val="single" w:sz="4" w:space="0" w:color="auto"/>
-              <w:bottom w:val="single" w:sz="4" w:space="0" w:color="auto"/>
-              <w:right w:val="nil"/>
-            </w:tcBorders>
-            <w:shd w:val="clear" w:color="auto" w:fill="FFFFFF"/>
-            <w:vAlign w:val="center"/>
-          </w:tcPr>
-          <w:p>
-            <w:pPr>
-              <w:spacing w:after="0" w:line="240" w:lineRule="auto"/>
-              <w:rPr>
-                <w:rFonts w:ascii="Times New Roman" w:hAnsi="Times New Roman" w:cs="Times New Roman"/>
-              </w:rPr>
-            </w:pPr>
-            <w:r>
-              <w:rPr>
-                <w:rFonts w:ascii="Times New Roman" w:hAnsi="Times New Roman" w:cs="Times New Roman"/>
-              </w:rPr>
-              <w:t>Выполнение задания по практике в соответствии с выданным заданием студента. (Мероприятия по сбору, обработке и структурированию материала, выполнение поставленной задачи)</w:t>
+              <w:t>, разработка логических сценариев виртуальных элементов симуляции</w:t>
             </w:r>
           </w:p>
         </w:tc>
@@ -6630,12 +6267,18 @@
     </w:p>
     <w:p>
       <w:pPr>
-        <w:spacing w:after="0"/>
         <w:rPr>
           <w:rFonts w:ascii="Times New Roman" w:eastAsia="Times New Roman" w:hAnsi="Times New Roman" w:cs="Times New Roman"/>
           <w:iCs/>
         </w:rPr>
       </w:pPr>
+      <w:r>
+        <w:rPr>
+          <w:rFonts w:ascii="Times New Roman" w:eastAsia="Times New Roman" w:hAnsi="Times New Roman" w:cs="Times New Roman"/>
+          <w:iCs/>
+        </w:rPr>
+        <w:br w:type="page"/>
+      </w:r>
     </w:p>
     <w:p>
       <w:pPr>
@@ -6657,7 +6300,6 @@
           <w:sz w:val="27"/>
           <w:szCs w:val="27"/>
         </w:rPr>
-        <w:lastRenderedPageBreak/>
         <w:t>Руководитель практики от</w:t>
       </w:r>
       <w:r>
@@ -6800,6 +6442,7 @@
           <w:sz w:val="27"/>
           <w:szCs w:val="27"/>
         </w:rPr>
+        <w:lastRenderedPageBreak/>
         <w:t>Согласовано:</w:t>
       </w:r>
     </w:p>

</xml_diff>